<commit_message>
commit Loop 45 (PDF Exporter)
</commit_message>
<xml_diff>
--- a/Guide/Following Depenedency need to add for loop 43 and 44.docx
+++ b/Guide/Following Depenedency need to add for loop 43 and 44.docx
@@ -527,6 +527,49 @@
       <w:pPr>
         <w:spacing w:line="240" w:lineRule="auto"/>
       </w:pPr>
+      <w:r>
+        <w:t>&lt;!-- https://mvnrepository.com/artifact/com.github.librepdf/openpdf --&gt;</w:t>
+      </w:r>
+    </w:p>
+    <w:p>
+      <w:pPr>
+        <w:spacing w:line="240" w:lineRule="auto"/>
+      </w:pPr>
+      <w:r>
+        <w:t>&lt;dependency&gt;</w:t>
+      </w:r>
+    </w:p>
+    <w:p>
+      <w:pPr>
+        <w:spacing w:line="240" w:lineRule="auto"/>
+      </w:pPr>
+      <w:r>
+        <w:t xml:space="preserve">    &lt;groupId&gt;com.github.librepdf&lt;/groupId&gt;</w:t>
+      </w:r>
+    </w:p>
+    <w:p>
+      <w:pPr>
+        <w:spacing w:line="240" w:lineRule="auto"/>
+      </w:pPr>
+      <w:r>
+        <w:t xml:space="preserve">    &lt;artifactId&gt;openpdf&lt;/artifactId&gt;</w:t>
+      </w:r>
+    </w:p>
+    <w:p>
+      <w:pPr>
+        <w:spacing w:line="240" w:lineRule="auto"/>
+      </w:pPr>
+      <w:r>
+        <w:t xml:space="preserve">    &lt;version&gt;1.3.25&lt;/version&gt;</w:t>
+      </w:r>
+    </w:p>
+    <w:p>
+      <w:pPr>
+        <w:spacing w:line="240" w:lineRule="auto"/>
+      </w:pPr>
+      <w:r>
+        <w:t>&lt;/dependency&gt;</w:t>
+      </w:r>
     </w:p>
     <w:sectPr>
       <w:pgSz w:w="12240" w:h="15840"/>

</xml_diff>